<commit_message>
Add images & works cited, start teacher resources
I used pandoc to get into Word, then pandoc to get out of Word, so there may be some formatting weirdnesses to be wary of...
</commit_message>
<xml_diff>
--- a/miller--version-control-and-writing-reflections.docx
+++ b/miller--version-control-and-writing-reflections.docx
@@ -59,6 +59,62 @@
         <w:pStyle w:val="FirstParagraph"/>
         <w:ind w:firstLine="0"/>
         <w:rPr>
+          <w:smallCaps/>
+        </w:rPr>
+      </w:pPr>
+      <w:r>
+        <w:rPr>
+          <w:smallCaps/>
+        </w:rPr>
+        <w:t>Chapter Description</w:t>
+      </w:r>
+    </w:p>
+    <w:p>
+      <w:pPr>
+        <w:spacing w:line="480" w:lineRule="auto"/>
+      </w:pPr>
+      <w:r>
+        <w:t xml:space="preserve">Reflection is often framed as something that happens only at the end of a writing project, but as process research has demonstrated, writers make important decisions throughout. This essay recommends that writers use digital tools to keep track of what’s changing – and, when possible, to include a quick note with each major change, saying what they’re trying to achieve. Such a </w:t>
+      </w:r>
+      <w:proofErr w:type="spellStart"/>
+      <w:r>
+        <w:t>revisitable</w:t>
+      </w:r>
+      <w:proofErr w:type="spellEnd"/>
+      <w:r>
+        <w:t xml:space="preserve"> version history helps to make writers’ revision strategies more visible and available to metacognition, without relying solely on hindsight. The essay further suggests that a broadening set of revision “moves” is likely to be one learning outcome of a successful writing course. Examples are drawn from the author’s own use of GitHub Desktop, Google Docs, and Microsoft Word in drafting this essay.</w:t>
+      </w:r>
+    </w:p>
+    <w:p>
+      <w:pPr>
+        <w:pStyle w:val="FirstParagraph"/>
+        <w:ind w:firstLine="0"/>
+        <w:rPr>
+          <w:i/>
+          <w:iCs/>
+        </w:rPr>
+      </w:pPr>
+    </w:p>
+    <w:p>
+      <w:pPr>
+        <w:pStyle w:val="FirstParagraph"/>
+        <w:ind w:firstLine="0"/>
+        <w:rPr>
+          <w:smallCaps/>
+        </w:rPr>
+      </w:pPr>
+      <w:r>
+        <w:rPr>
+          <w:smallCaps/>
+        </w:rPr>
+        <w:t>Chapter</w:t>
+      </w:r>
+    </w:p>
+    <w:p>
+      <w:pPr>
+        <w:pStyle w:val="FirstParagraph"/>
+        <w:ind w:firstLine="0"/>
+        <w:rPr>
           <w:i/>
           <w:iCs/>
         </w:rPr>
@@ -821,6 +877,7 @@
         <w:rPr>
           <w:i/>
         </w:rPr>
+        <w:lastRenderedPageBreak/>
         <w:t>problems</w:t>
       </w:r>
       <w:r>
@@ -2043,7 +2100,6 @@
         <w:t xml:space="preserve"> </w:t>
       </w:r>
       <w:r>
-        <w:lastRenderedPageBreak/>
         <w:t>of</w:t>
       </w:r>
       <w:r>
@@ -2850,6 +2906,7 @@
         <w:t xml:space="preserve"> </w:t>
       </w:r>
       <w:r>
+        <w:lastRenderedPageBreak/>
         <w:t>reconfiguration</w:t>
       </w:r>
       <w:r>
@@ -3728,7 +3785,6 @@
       </w:pPr>
       <w:bookmarkStart w:id="1" w:name="making-change-visible"/>
       <w:r>
-        <w:lastRenderedPageBreak/>
         <w:t>Making</w:t>
       </w:r>
       <w:r>
@@ -4739,6 +4795,7 @@
         <w:rPr>
           <w:noProof/>
         </w:rPr>
+        <w:lastRenderedPageBreak/>
         <w:drawing>
           <wp:inline distT="0" distB="0" distL="0" distR="0">
             <wp:extent cx="5943600" cy="3385185"/>
@@ -4789,14 +4846,27 @@
       <w:r>
         <w:t xml:space="preserve">Figure </w:t>
       </w:r>
-      <w:fldSimple w:instr=" SEQ Figure \* ARABIC ">
-        <w:r>
-          <w:rPr>
-            <w:noProof/>
-          </w:rPr>
-          <w:t>1</w:t>
-        </w:r>
-      </w:fldSimple>
+      <w:r>
+        <w:fldChar w:fldCharType="begin"/>
+      </w:r>
+      <w:r>
+        <w:instrText xml:space="preserve"> SEQ Figure \* ARABIC </w:instrText>
+      </w:r>
+      <w:r>
+        <w:fldChar w:fldCharType="separate"/>
+      </w:r>
+      <w:r>
+        <w:rPr>
+          <w:noProof/>
+        </w:rPr>
+        <w:t>1</w:t>
+      </w:r>
+      <w:r>
+        <w:rPr>
+          <w:noProof/>
+        </w:rPr>
+        <w:fldChar w:fldCharType="end"/>
+      </w:r>
       <w:r>
         <w:t>. Microsoft Word's "compare documents" feature is located in the Tools menu, under "track changes."</w:t>
       </w:r>
@@ -4809,7 +4879,6 @@
         <w:pStyle w:val="BodyText"/>
       </w:pPr>
       <w:r>
-        <w:lastRenderedPageBreak/>
         <w:t>Even</w:t>
       </w:r>
       <w:r>
@@ -5879,6 +5948,7 @@
         <w:pStyle w:val="BodyText"/>
       </w:pPr>
       <w:r>
+        <w:lastRenderedPageBreak/>
         <w:t>A</w:t>
       </w:r>
       <w:r>
@@ -6495,7 +6565,6 @@
         <w:rPr>
           <w:noProof/>
         </w:rPr>
-        <w:lastRenderedPageBreak/>
         <w:drawing>
           <wp:inline distT="0" distB="0" distL="0" distR="0">
             <wp:extent cx="5943600" cy="4414520"/>
@@ -6546,14 +6615,27 @@
       <w:r>
         <w:t xml:space="preserve">Figure </w:t>
       </w:r>
-      <w:fldSimple w:instr=" SEQ Figure \* ARABIC ">
-        <w:r>
-          <w:rPr>
-            <w:noProof/>
-          </w:rPr>
-          <w:t>2</w:t>
-        </w:r>
-      </w:fldSimple>
+      <w:r>
+        <w:fldChar w:fldCharType="begin"/>
+      </w:r>
+      <w:r>
+        <w:instrText xml:space="preserve"> SEQ Figure \* ARABIC </w:instrText>
+      </w:r>
+      <w:r>
+        <w:fldChar w:fldCharType="separate"/>
+      </w:r>
+      <w:r>
+        <w:rPr>
+          <w:noProof/>
+        </w:rPr>
+        <w:t>2</w:t>
+      </w:r>
+      <w:r>
+        <w:rPr>
+          <w:noProof/>
+        </w:rPr>
+        <w:fldChar w:fldCharType="end"/>
+      </w:r>
       <w:r>
         <w:t>. The version history tool in Google Docs stores all edits, and allows you to restore old versions, or just review them. Text that was moved is shown as having been deleted in one position and inserted somewhere else. Screenshot by the author of his own document.</w:t>
       </w:r>
@@ -6570,6 +6652,7 @@
         <w:ind w:firstLine="0"/>
       </w:pPr>
       <w:r>
+        <w:lastRenderedPageBreak/>
         <w:t>Wikis,</w:t>
       </w:r>
       <w:r>
@@ -6817,7 +6900,6 @@
         <w:rPr>
           <w:noProof/>
         </w:rPr>
-        <w:lastRenderedPageBreak/>
         <w:drawing>
           <wp:inline distT="0" distB="0" distL="0" distR="0">
             <wp:extent cx="5943600" cy="4443095"/>
@@ -6868,14 +6950,27 @@
       <w:r>
         <w:t xml:space="preserve">Figure </w:t>
       </w:r>
-      <w:fldSimple w:instr=" SEQ Figure \* ARABIC ">
-        <w:r>
-          <w:rPr>
-            <w:noProof/>
-          </w:rPr>
-          <w:t>3</w:t>
-        </w:r>
-      </w:fldSimple>
+      <w:r>
+        <w:fldChar w:fldCharType="begin"/>
+      </w:r>
+      <w:r>
+        <w:instrText xml:space="preserve"> SEQ Figure \* ARABIC </w:instrText>
+      </w:r>
+      <w:r>
+        <w:fldChar w:fldCharType="separate"/>
+      </w:r>
+      <w:r>
+        <w:rPr>
+          <w:noProof/>
+        </w:rPr>
+        <w:t>3</w:t>
+      </w:r>
+      <w:r>
+        <w:rPr>
+          <w:noProof/>
+        </w:rPr>
+        <w:fldChar w:fldCharType="end"/>
+      </w:r>
       <w:r>
         <w:t>. Wikipedia, like other wikis, makes "view history" a prominent feature, and allows you to "undo" edits (though this action is represented as its own new edit: the history remains.) Screenshot by the author</w:t>
       </w:r>
@@ -7326,6 +7421,7 @@
         <w:t xml:space="preserve"> </w:t>
       </w:r>
       <w:r>
+        <w:lastRenderedPageBreak/>
         <w:t>project</w:t>
       </w:r>
       <w:r>
@@ -7496,7 +7592,6 @@
         <w:pStyle w:val="BodyText"/>
       </w:pPr>
       <w:r>
-        <w:lastRenderedPageBreak/>
         <w:t>For</w:t>
       </w:r>
       <w:r>
@@ -9380,6 +9475,7 @@
         <w:t xml:space="preserve"> </w:t>
       </w:r>
       <w:r>
+        <w:lastRenderedPageBreak/>
         <w:t>Because</w:t>
       </w:r>
       <w:r>
@@ -9589,7 +9685,6 @@
         <w:t xml:space="preserve"> </w:t>
       </w:r>
       <w:r>
-        <w:lastRenderedPageBreak/>
         <w:t>changes</w:t>
       </w:r>
       <w:r>
@@ -11439,6 +11534,7 @@
         <w:t xml:space="preserve"> </w:t>
       </w:r>
       <w:r>
+        <w:lastRenderedPageBreak/>
         <w:t>Committing</w:t>
       </w:r>
       <w:r>
@@ -11637,7 +11733,6 @@
         <w:t xml:space="preserve"> </w:t>
       </w:r>
       <w:r>
-        <w:lastRenderedPageBreak/>
         <w:t>planning</w:t>
       </w:r>
       <w:r>
@@ -12616,14 +12711,27 @@
       <w:r>
         <w:t xml:space="preserve">Figure </w:t>
       </w:r>
-      <w:fldSimple w:instr=" SEQ Figure \* ARABIC ">
-        <w:r>
-          <w:rPr>
-            <w:noProof/>
-          </w:rPr>
-          <w:t>4</w:t>
-        </w:r>
-      </w:fldSimple>
+      <w:r>
+        <w:fldChar w:fldCharType="begin"/>
+      </w:r>
+      <w:r>
+        <w:instrText xml:space="preserve"> SEQ Figure \* ARABIC </w:instrText>
+      </w:r>
+      <w:r>
+        <w:fldChar w:fldCharType="separate"/>
+      </w:r>
+      <w:r>
+        <w:rPr>
+          <w:noProof/>
+        </w:rPr>
+        <w:t>4</w:t>
+      </w:r>
+      <w:r>
+        <w:rPr>
+          <w:noProof/>
+        </w:rPr>
+        <w:fldChar w:fldCharType="end"/>
+      </w:r>
       <w:r>
         <w:t>. GitHub Desktop displays changes within a designated folder. Any number of changed files may be added to a commit. The short headline commit message is required; additional text (as at bottom left) is optional. Screenshot by author of his ow</w:t>
       </w:r>
@@ -13265,14 +13373,27 @@
       <w:r>
         <w:t xml:space="preserve">Figure </w:t>
       </w:r>
-      <w:fldSimple w:instr=" SEQ Figure \* ARABIC ">
-        <w:r>
-          <w:rPr>
-            <w:noProof/>
-          </w:rPr>
-          <w:t>5</w:t>
-        </w:r>
-      </w:fldSimple>
+      <w:r>
+        <w:fldChar w:fldCharType="begin"/>
+      </w:r>
+      <w:r>
+        <w:instrText xml:space="preserve"> SEQ Figure \* ARABIC </w:instrText>
+      </w:r>
+      <w:r>
+        <w:fldChar w:fldCharType="separate"/>
+      </w:r>
+      <w:r>
+        <w:rPr>
+          <w:noProof/>
+        </w:rPr>
+        <w:t>5</w:t>
+      </w:r>
+      <w:r>
+        <w:rPr>
+          <w:noProof/>
+        </w:rPr>
+        <w:fldChar w:fldCharType="end"/>
+      </w:r>
       <w:r>
         <w:t>. In GitHub Desktop's history view, the commit messages' headlines are prominently displayed; any additional text is shown only one diff at a time.</w:t>
       </w:r>
@@ -14680,7 +14801,10 @@
         <w:t xml:space="preserve"> </w:t>
       </w:r>
       <w:r>
-        <w:t>As</w:t>
+        <w:t>But a</w:t>
+      </w:r>
+      <w:r>
+        <w:t>s</w:t>
       </w:r>
       <w:r>
         <w:t xml:space="preserve"> </w:t>
@@ -16054,14 +16178,9 @@
       <w:r>
         <w:t xml:space="preserve">, 23 Apr. 2018, </w:t>
       </w:r>
-      <w:hyperlink r:id="rId12" w:history="1">
-        <w:r>
-          <w:rPr>
-            <w:rStyle w:val="Hyperlink"/>
-          </w:rPr>
-          <w:t>https://jitp.commons.gc.cuny.edu/draftback-to-the-future-a-tool-for-writing-process-analysis/</w:t>
-        </w:r>
-      </w:hyperlink>
+      <w:r>
+        <w:t>https://jitp.commons.gc.cuny.edu/draftback-to-the-future-a-tool-for-writing-process-analysis/</w:t>
+      </w:r>
       <w:r>
         <w:t>.</w:t>
       </w:r>
@@ -16097,14 +16216,9 @@
       <w:r>
         <w:t xml:space="preserve">. </w:t>
       </w:r>
-      <w:hyperlink r:id="rId13" w:history="1">
-        <w:r>
-          <w:rPr>
-            <w:rStyle w:val="Hyperlink"/>
-          </w:rPr>
-          <w:t>http://draftback.com/</w:t>
-        </w:r>
-      </w:hyperlink>
+      <w:r>
+        <w:t>http://draftback.com/</w:t>
+      </w:r>
       <w:r>
         <w:t>. Accessed 4 Sept. 2020.</w:t>
       </w:r>
@@ -16124,14 +16238,9 @@
       <w:r>
         <w:t xml:space="preserve">. </w:t>
       </w:r>
-      <w:hyperlink r:id="rId14" w:history="1">
-        <w:r>
-          <w:rPr>
-            <w:rStyle w:val="Hyperlink"/>
-          </w:rPr>
-          <w:t>https://git-scm.com/</w:t>
-        </w:r>
-      </w:hyperlink>
+      <w:r>
+        <w:t>https://git-scm.com/</w:t>
+      </w:r>
       <w:r>
         <w:t>. Accessed 5 Sept. 2020.</w:t>
       </w:r>
@@ -16154,14 +16263,9 @@
       <w:r>
         <w:t xml:space="preserve">, </w:t>
       </w:r>
-      <w:hyperlink r:id="rId15" w:history="1">
-        <w:r>
-          <w:rPr>
-            <w:rStyle w:val="Hyperlink"/>
-          </w:rPr>
-          <w:t>https://desktop.github.com/</w:t>
-        </w:r>
-      </w:hyperlink>
+      <w:r>
+        <w:t>https://desktop.github.com/</w:t>
+      </w:r>
       <w:r>
         <w:t>. Accessed 4 Sept. 2020.</w:t>
       </w:r>
@@ -16181,14 +16285,9 @@
       <w:r>
         <w:t xml:space="preserve">. </w:t>
       </w:r>
-      <w:hyperlink r:id="rId16" w:history="1">
-        <w:r>
-          <w:rPr>
-            <w:rStyle w:val="Hyperlink"/>
-          </w:rPr>
-          <w:t>https://sites.google.com/site/scriptsexamples/home/announcements/named-versions-new-version-history-google-docs</w:t>
-        </w:r>
-      </w:hyperlink>
+      <w:r>
+        <w:t>https://sites.google.com/site/scriptsexamples/home/announcements/named-versions-new-version-history-google-docs</w:t>
+      </w:r>
       <w:r>
         <w:t>. Accessed 4 Sept. 2020.</w:t>
       </w:r>
@@ -16211,14 +16310,9 @@
       <w:r>
         <w:t xml:space="preserve">, Council of Writing Program Administrators, 2011, pp. 49–52, </w:t>
       </w:r>
-      <w:hyperlink r:id="rId17" w:history="1">
-        <w:r>
-          <w:rPr>
-            <w:rStyle w:val="Hyperlink"/>
-          </w:rPr>
-          <w:t>http://wpacouncil.org/files/reid--solving-writing-problems-78993.pdf</w:t>
-        </w:r>
-      </w:hyperlink>
+      <w:r>
+        <w:t>http://wpacouncil.org/files/reid--solving-writing-problems-78993.pdf</w:t>
+      </w:r>
       <w:r>
         <w:t>.</w:t>
       </w:r>
@@ -16271,14 +16365,9 @@
       <w:r>
         <w:t xml:space="preserve">, </w:t>
       </w:r>
-      <w:hyperlink r:id="rId18" w:history="1">
-        <w:r>
-          <w:rPr>
-            <w:rStyle w:val="Hyperlink"/>
-          </w:rPr>
-          <w:t>http://writingspaces.org/reid--ten-ways-to-think</w:t>
-        </w:r>
-      </w:hyperlink>
+      <w:r>
+        <w:t>http://writingspaces.org/reid--ten-ways-to-think</w:t>
+      </w:r>
       <w:r>
         <w:t>.</w:t>
       </w:r>
@@ -16307,6 +16396,36 @@
         <w:spacing w:line="480" w:lineRule="auto"/>
         <w:ind w:left="480" w:hanging="480"/>
       </w:pPr>
+      <w:proofErr w:type="spellStart"/>
+      <w:r>
+        <w:t>Stolley</w:t>
+      </w:r>
+      <w:proofErr w:type="spellEnd"/>
+      <w:r>
+        <w:t xml:space="preserve">, Karl. “The Lo-Fi Manifesto, v. 2.0.” </w:t>
+      </w:r>
+      <w:r>
+        <w:rPr>
+          <w:i/>
+          <w:iCs/>
+        </w:rPr>
+        <w:t>Kairos: A Journal of Rhetoric, Technology, and Pedagogy</w:t>
+      </w:r>
+      <w:r>
+        <w:t xml:space="preserve">, vol. 20, no. 2, Jan. 2016, </w:t>
+      </w:r>
+      <w:r>
+        <w:t>http://kairos.technorhetoric.net/20.2/inventio/stolley/</w:t>
+      </w:r>
+      <w:r>
+        <w:t>.</w:t>
+      </w:r>
+    </w:p>
+    <w:p>
+      <w:pPr>
+        <w:spacing w:line="480" w:lineRule="auto"/>
+        <w:ind w:left="480" w:hanging="480"/>
+      </w:pPr>
       <w:r>
         <w:t xml:space="preserve">Wikipedia contributors. “Revision (Writing).” </w:t>
       </w:r>
@@ -16330,14 +16449,9 @@
       <w:r>
         <w:t xml:space="preserve">, </w:t>
       </w:r>
-      <w:hyperlink r:id="rId19" w:history="1">
-        <w:r>
-          <w:rPr>
-            <w:rStyle w:val="Hyperlink"/>
-          </w:rPr>
-          <w:t>https://en.wikipedia.org/w/index.php?title=Revision_(writing)&amp;oldid=975555839</w:t>
-        </w:r>
-      </w:hyperlink>
+      <w:r>
+        <w:t>https://en.wikipedia.org/w/index.php?title=Revision_(writing)&amp;oldid=975555839</w:t>
+      </w:r>
       <w:r>
         <w:t>.</w:t>
       </w:r>
@@ -16346,6 +16460,271 @@
       <w:pPr>
         <w:pStyle w:val="BodyText"/>
         <w:ind w:firstLine="0"/>
+      </w:pPr>
+    </w:p>
+    <w:p>
+      <w:pPr>
+        <w:pStyle w:val="BodyText"/>
+        <w:ind w:firstLine="0"/>
+      </w:pPr>
+    </w:p>
+    <w:p>
+      <w:pPr>
+        <w:pStyle w:val="BodyText"/>
+        <w:ind w:firstLine="0"/>
+      </w:pPr>
+    </w:p>
+    <w:p>
+      <w:pPr>
+        <w:pStyle w:val="BodyText"/>
+        <w:ind w:firstLine="0"/>
+        <w:rPr>
+          <w:smallCaps/>
+        </w:rPr>
+      </w:pPr>
+      <w:r>
+        <w:rPr>
+          <w:smallCaps/>
+        </w:rPr>
+        <w:t>Teacher Resources</w:t>
+      </w:r>
+    </w:p>
+    <w:p>
+      <w:pPr>
+        <w:pStyle w:val="BodyText"/>
+        <w:ind w:firstLine="0"/>
+      </w:pPr>
+      <w:r>
+        <w:rPr>
+          <w:i/>
+          <w:iCs/>
+        </w:rPr>
+        <w:t>Overview and Teaching Strategies</w:t>
+      </w:r>
+    </w:p>
+    <w:p>
+      <w:pPr>
+        <w:pStyle w:val="BodyText"/>
+      </w:pPr>
+      <w:r>
+        <w:t>This essay is intended to support students in making conscious interventions in existing drafts, starting by exposing the specific textual changes from one draft to another; as such, it would make sense to assign it after students have already begun making some revisions. On the other hand, it also encourages them to develop a writerly practice of recording their revision intentions with each commit,</w:t>
+      </w:r>
+      <w:r>
+        <w:t xml:space="preserve"> </w:t>
+      </w:r>
+      <w:r>
+        <w:t xml:space="preserve">i.e. each difference they recognize as significant enough to put a </w:t>
+      </w:r>
+      <w:r>
+        <w:lastRenderedPageBreak/>
+        <w:t xml:space="preserve">label on. This takes, well, practice, and </w:t>
+      </w:r>
+      <w:r>
+        <w:t xml:space="preserve">so I would recommend starting relatively early. Some </w:t>
+      </w:r>
+      <w:r>
+        <w:t>feedback on commit messages</w:t>
+      </w:r>
+      <w:r>
+        <w:t xml:space="preserve"> may help students learn to write them in a way that still makes sense when read weeks later.</w:t>
+      </w:r>
+      <w:r>
+        <w:t xml:space="preserve"> Even stating that as a goal, and reminding students of that goal, seems to help over time. Early on, it can be helpful to model the process in real time or in a screencast.</w:t>
+      </w:r>
+    </w:p>
+    <w:p>
+      <w:pPr>
+        <w:pStyle w:val="BodyText"/>
+      </w:pPr>
+      <w:r>
+        <w:t xml:space="preserve">I </w:t>
+      </w:r>
+      <w:r>
+        <w:t xml:space="preserve">began using GitHub myself largely </w:t>
+      </w:r>
+      <w:r>
+        <w:t xml:space="preserve">in response to Karl </w:t>
+      </w:r>
+      <w:proofErr w:type="spellStart"/>
+      <w:r>
+        <w:t>Stolley’s</w:t>
+      </w:r>
+      <w:proofErr w:type="spellEnd"/>
+      <w:r>
+        <w:t xml:space="preserve"> “Lo-Fi Manifesto 2.0,” quoted in the epigraph. I have mostly </w:t>
+      </w:r>
+      <w:r>
+        <w:t>taught</w:t>
+      </w:r>
+      <w:r>
+        <w:t xml:space="preserve"> version </w:t>
+      </w:r>
+      <w:r>
+        <w:t xml:space="preserve">control in the context of digital media composition courses, and in that </w:t>
+      </w:r>
+      <w:proofErr w:type="gramStart"/>
+      <w:r>
+        <w:t>context</w:t>
+      </w:r>
+      <w:proofErr w:type="gramEnd"/>
+      <w:r>
+        <w:t xml:space="preserve"> I’ve strongly encouraged students to use git or GitHub Desktop. But even in more text-based first-year composition courses, I’ve long used </w:t>
+      </w:r>
+      <w:r>
+        <w:t>wiki platform</w:t>
+      </w:r>
+      <w:r>
+        <w:t>s as course websites</w:t>
+      </w:r>
+      <w:r>
+        <w:t xml:space="preserve"> (I like </w:t>
+      </w:r>
+      <w:proofErr w:type="spellStart"/>
+      <w:r>
+        <w:t>Wikidot</w:t>
+      </w:r>
+      <w:proofErr w:type="spellEnd"/>
+      <w:r>
+        <w:t>)</w:t>
+      </w:r>
+      <w:r>
+        <w:t>,</w:t>
+      </w:r>
+      <w:r>
+        <w:t xml:space="preserve"> </w:t>
+      </w:r>
+      <w:r>
+        <w:t xml:space="preserve">rather than </w:t>
+      </w:r>
+      <w:r>
+        <w:t xml:space="preserve">my universities’ </w:t>
+      </w:r>
+      <w:r>
+        <w:t xml:space="preserve">default </w:t>
+      </w:r>
+      <w:r>
+        <w:t>Learning Management Systems, in large part because of the way revision history is already built in</w:t>
+      </w:r>
+      <w:r>
+        <w:t xml:space="preserve">: I encourage students to use the same page to post early, middle, and revised drafts, and to attach meaningful notes when revising. </w:t>
+      </w:r>
+    </w:p>
+    <w:p>
+      <w:pPr>
+        <w:pStyle w:val="BodyText"/>
+        <w:ind w:firstLine="0"/>
+        <w:rPr>
+          <w:i/>
+          <w:iCs/>
+        </w:rPr>
+      </w:pPr>
+    </w:p>
+    <w:p>
+      <w:pPr>
+        <w:pStyle w:val="BodyText"/>
+        <w:ind w:firstLine="0"/>
+        <w:rPr>
+          <w:i/>
+          <w:iCs/>
+        </w:rPr>
+      </w:pPr>
+      <w:r>
+        <w:rPr>
+          <w:i/>
+          <w:iCs/>
+        </w:rPr>
+        <w:t>Questions after a first reading</w:t>
+      </w:r>
+      <w:r>
+        <w:rPr>
+          <w:i/>
+          <w:iCs/>
+        </w:rPr>
+        <w:t xml:space="preserve"> </w:t>
+      </w:r>
+    </w:p>
+    <w:p>
+      <w:pPr>
+        <w:pStyle w:val="BodyText"/>
+        <w:numPr>
+          <w:ilvl w:val="1"/>
+          <w:numId w:val="2"/>
+        </w:numPr>
+      </w:pPr>
+      <w:r>
+        <w:t>The figures in this chapter include a variety of “commit messages.” Which messages tell you the most about the goals or the content of the revision? Which tell you the least?</w:t>
+      </w:r>
+      <w:r>
+        <w:t xml:space="preserve"> </w:t>
+      </w:r>
+    </w:p>
+    <w:p>
+      <w:pPr>
+        <w:pStyle w:val="BodyText"/>
+        <w:numPr>
+          <w:ilvl w:val="1"/>
+          <w:numId w:val="2"/>
+        </w:numPr>
+      </w:pPr>
+    </w:p>
+    <w:p>
+      <w:pPr>
+        <w:pStyle w:val="BodyText"/>
+        <w:ind w:firstLine="0"/>
+      </w:pPr>
+      <w:r>
+        <w:rPr>
+          <w:i/>
+          <w:iCs/>
+        </w:rPr>
+        <w:t xml:space="preserve">Supporting </w:t>
+      </w:r>
+      <w:r>
+        <w:rPr>
+          <w:i/>
+          <w:iCs/>
+        </w:rPr>
+        <w:t>Activities</w:t>
+      </w:r>
+    </w:p>
+    <w:p>
+      <w:pPr>
+        <w:pStyle w:val="BodyText"/>
+        <w:numPr>
+          <w:ilvl w:val="1"/>
+          <w:numId w:val="2"/>
+        </w:numPr>
+      </w:pPr>
+      <w:r>
+        <w:lastRenderedPageBreak/>
+        <w:t>Look at your own diffs</w:t>
+      </w:r>
+      <w:r>
+        <w:t xml:space="preserve">. In terms of the scales and revision operations identified by Nancy Sommers </w:t>
+      </w:r>
+      <w:r>
+        <w:t>(</w:t>
+      </w:r>
+    </w:p>
+    <w:p>
+      <w:pPr>
+        <w:pStyle w:val="BodyText"/>
+        <w:numPr>
+          <w:ilvl w:val="1"/>
+          <w:numId w:val="2"/>
+        </w:numPr>
+      </w:pPr>
+      <w:r>
+        <w:t xml:space="preserve">Trade revision histories with a partner, and read through the top-line messages. Can you tell what they were changing? At what scale (phrase, sentence, paragraph, section) would you expect to see those changes? Note particularly clear messages, where you get a sense not only of what changed, but why: what the goal of that revision was for your partner; also note any vague messages, that tell you something changed, but not what. </w:t>
+      </w:r>
+    </w:p>
+    <w:p>
+      <w:pPr>
+        <w:pStyle w:val="BodyText"/>
+        <w:numPr>
+          <w:ilvl w:val="1"/>
+          <w:numId w:val="2"/>
+        </w:numPr>
       </w:pPr>
     </w:p>
     <w:sectPr>
@@ -16811,6 +17190,13 @@
     <w:lsdException w:name="Placeholder Text" w:semiHidden="1"/>
     <w:lsdException w:name="Light Shading"/>
     <w:lsdException w:name="Light List"/>
+    <w:lsdException w:name="Light Grid"/>
+    <w:lsdException w:name="Medium Shading 1"/>
+    <w:lsdException w:name="Medium Shading 2"/>
+    <w:lsdException w:name="Medium List 1"/>
+    <w:lsdException w:name="Medium List 2"/>
+    <w:lsdException w:name="Medium Grid 1"/>
+    <w:lsdException w:name="Medium Grid 2"/>
     <w:lsdException w:name="Medium Grid 3"/>
     <w:lsdException w:name="Dark List"/>
     <w:lsdException w:name="Colorful Shading"/>

</xml_diff>